<commit_message>
Added all the members
</commit_message>
<xml_diff>
--- a/docs/Group Meeting Minutes.docx
+++ b/docs/Group Meeting Minutes.docx
@@ -7,124 +7,80 @@
         <w:rPr>
           <w:b/>
           <w:bCs/>
-          <w:sz w:val="36"/>
-          <w:szCs w:val="36"/>
+          <w:sz w:val="32"/>
+          <w:szCs w:val="32"/>
         </w:rPr>
       </w:pPr>
       <w:r>
         <w:rPr>
           <w:b/>
           <w:bCs/>
-          <w:sz w:val="36"/>
-          <w:szCs w:val="36"/>
+          <w:sz w:val="32"/>
+          <w:szCs w:val="32"/>
         </w:rPr>
-        <w:t>Who attended the meeting</w:t>
+        <w:t xml:space="preserve">Who attended the meeting on </w:t>
       </w:r>
       <w:r>
         <w:rPr>
           <w:b/>
           <w:bCs/>
-          <w:sz w:val="36"/>
-          <w:szCs w:val="36"/>
+          <w:sz w:val="32"/>
+          <w:szCs w:val="32"/>
+          <w:u w:val="single"/>
         </w:rPr>
-        <w:t xml:space="preserve"> on </w:t>
+        <w:t>W</w:t>
       </w:r>
       <w:r>
         <w:rPr>
           <w:b/>
           <w:bCs/>
-          <w:sz w:val="36"/>
-          <w:szCs w:val="36"/>
+          <w:sz w:val="32"/>
+          <w:szCs w:val="32"/>
           <w:u w:val="single"/>
         </w:rPr>
-        <w:t>W</w:t>
-      </w:r>
-      <w:r>
+        <w:t>eek 1</w:t>
+      </w:r>
+    </w:p>
+    <w:p>
+      <w:r>
+        <w:t xml:space="preserve">Jeremy Ryan </w:t>
+      </w:r>
+      <w:proofErr w:type="spellStart"/>
+      <w:r>
+        <w:t>Gardside</w:t>
+      </w:r>
+      <w:proofErr w:type="spellEnd"/>
+      <w:r>
+        <w:br/>
+        <w:t>Antonis Georgiou</w:t>
+      </w:r>
+      <w:r>
+        <w:br/>
+        <w:t>Cameron Haynes</w:t>
+      </w:r>
+    </w:p>
+    <w:p>
+      <w:pPr>
         <w:rPr>
           <w:b/>
           <w:bCs/>
-          <w:sz w:val="36"/>
-          <w:szCs w:val="36"/>
-          <w:u w:val="single"/>
+          <w:sz w:val="32"/>
+          <w:szCs w:val="32"/>
         </w:rPr>
-        <w:t>eek 1</w:t>
-      </w:r>
-    </w:p>
-    <w:p>
-      <w:pPr>
+      </w:pPr>
+      <w:r>
         <w:rPr>
-          <w:sz w:val="28"/>
-          <w:szCs w:val="28"/>
-        </w:rPr>
-      </w:pPr>
-      <w:r>
-        <w:rPr>
-          <w:sz w:val="28"/>
-          <w:szCs w:val="28"/>
-        </w:rPr>
-        <w:t xml:space="preserve">Jeremy Ryan </w:t>
-      </w:r>
-      <w:proofErr w:type="spellStart"/>
-      <w:r>
-        <w:rPr>
-          <w:sz w:val="28"/>
-          <w:szCs w:val="28"/>
-        </w:rPr>
-        <w:t>Gardside</w:t>
-      </w:r>
-      <w:proofErr w:type="spellEnd"/>
-      <w:r>
-        <w:rPr>
-          <w:sz w:val="28"/>
-          <w:szCs w:val="28"/>
+          <w:sz w:val="24"/>
+          <w:szCs w:val="24"/>
         </w:rPr>
         <w:br/>
       </w:r>
       <w:r>
-        <w:rPr>
-          <w:sz w:val="28"/>
-          <w:szCs w:val="28"/>
-        </w:rPr>
-        <w:t>Antonis Georgiou</w:t>
-      </w:r>
-      <w:r>
-        <w:rPr>
-          <w:sz w:val="28"/>
-          <w:szCs w:val="28"/>
-        </w:rPr>
-        <w:br/>
-      </w:r>
-      <w:r>
-        <w:rPr>
-          <w:sz w:val="28"/>
-          <w:szCs w:val="28"/>
-        </w:rPr>
-        <w:t>Cameron Haynes</w:t>
-      </w:r>
-    </w:p>
-    <w:p>
-      <w:pPr>
-        <w:rPr>
-          <w:sz w:val="28"/>
-          <w:szCs w:val="28"/>
-        </w:rPr>
-      </w:pPr>
-    </w:p>
-    <w:p>
-      <w:pPr>
         <w:rPr>
           <w:b/>
           <w:bCs/>
-          <w:sz w:val="36"/>
-          <w:szCs w:val="36"/>
-        </w:rPr>
-      </w:pPr>
-      <w:r>
-        <w:rPr>
-          <w:b/>
-          <w:bCs/>
-          <w:sz w:val="36"/>
-          <w:szCs w:val="36"/>
+          <w:sz w:val="32"/>
+          <w:szCs w:val="32"/>
         </w:rPr>
         <w:t>A breakdown of each persons achieved activity for the week</w:t>
       </w:r>
@@ -138,10 +94,7 @@
         </w:numPr>
       </w:pPr>
       <w:r>
-        <w:t xml:space="preserve">Cameron Started </w:t>
-      </w:r>
-      <w:r>
-        <w:t>GitHub</w:t>
+        <w:t>Cameron Started GitHub</w:t>
       </w:r>
     </w:p>
     <w:p>
@@ -177,16 +130,7 @@
         </w:numPr>
       </w:pPr>
       <w:r>
-        <w:t>Kitten Tamagotchi</w:t>
-      </w:r>
-      <w:r>
-        <w:t xml:space="preserve"> website (feed, pet, customise cat, health, age,</w:t>
-      </w:r>
-      <w:r>
-        <w:t xml:space="preserve"> </w:t>
-      </w:r>
-      <w:r>
-        <w:t>type, gender)</w:t>
+        <w:t>Kitten Tamagotchi website (feed, pet, customise cat, health, age, type, gender)</w:t>
       </w:r>
     </w:p>
     <w:p>
@@ -198,10 +142,7 @@
         </w:numPr>
       </w:pPr>
       <w:r>
-        <w:t xml:space="preserve">Ways </w:t>
-      </w:r>
-      <w:r>
-        <w:t>to calm you and your cat</w:t>
+        <w:t>Ways to calm you and your cat</w:t>
       </w:r>
     </w:p>
     <w:p>
@@ -213,10 +154,7 @@
         </w:numPr>
       </w:pPr>
       <w:r>
-        <w:t xml:space="preserve">Chat </w:t>
-      </w:r>
-      <w:r>
-        <w:t>with the cat reacts based on mode</w:t>
+        <w:t>Chat with the cat reacts based on mode</w:t>
       </w:r>
     </w:p>
     <w:p>
@@ -228,13 +166,7 @@
         </w:numPr>
       </w:pPr>
       <w:r>
-        <w:t xml:space="preserve">Breathing </w:t>
-      </w:r>
-      <w:r>
-        <w:t xml:space="preserve">exercise </w:t>
-      </w:r>
-      <w:r>
-        <w:t>mini game</w:t>
+        <w:t>Breathing exercise mini game</w:t>
       </w:r>
     </w:p>
     <w:p>
@@ -246,10 +178,7 @@
         </w:numPr>
       </w:pPr>
       <w:r>
-        <w:t xml:space="preserve">Mood </w:t>
-      </w:r>
-      <w:r>
-        <w:t>tracking page, forum filling</w:t>
+        <w:t>Mood tracking page, forum filling</w:t>
       </w:r>
     </w:p>
     <w:p>
@@ -285,10 +214,7 @@
         </w:numPr>
       </w:pPr>
       <w:r>
-        <w:t>Js</w:t>
-      </w:r>
-      <w:r>
-        <w:t>on progress store, hash it</w:t>
+        <w:t>Json progress store, hash it</w:t>
       </w:r>
     </w:p>
     <w:p>
@@ -300,42 +226,25 @@
         </w:numPr>
       </w:pPr>
       <w:r>
-        <w:t xml:space="preserve">DB </w:t>
-      </w:r>
-      <w:r>
-        <w:t xml:space="preserve">for users, sqllite3 </w:t>
-      </w:r>
-    </w:p>
-    <w:p>
-      <w:pPr>
-        <w:shd w:val="clear" w:color="auto" w:fill="FFFFFF"/>
-        <w:spacing w:before="100" w:beforeAutospacing="1" w:after="100" w:afterAutospacing="1" w:line="240" w:lineRule="auto"/>
-        <w:rPr>
-          <w:rFonts w:ascii="Lato" w:eastAsia="Times New Roman" w:hAnsi="Lato" w:cs="Times New Roman"/>
-          <w:b/>
-          <w:bCs/>
-          <w:color w:val="2D3B45"/>
-          <w:sz w:val="28"/>
-          <w:szCs w:val="28"/>
-          <w:lang w:eastAsia="en-GB"/>
-        </w:rPr>
-      </w:pPr>
-    </w:p>
-    <w:p>
-      <w:pPr>
+        <w:t xml:space="preserve">DB for users, sqllite3 </w:t>
+      </w:r>
+    </w:p>
+    <w:p>
+      <w:r>
         <w:rPr>
           <w:b/>
           <w:bCs/>
-          <w:sz w:val="36"/>
-          <w:szCs w:val="36"/>
+          <w:sz w:val="32"/>
+          <w:szCs w:val="32"/>
         </w:rPr>
-      </w:pPr>
+        <w:br/>
+      </w:r>
       <w:r>
         <w:rPr>
           <w:b/>
           <w:bCs/>
-          <w:sz w:val="36"/>
-          <w:szCs w:val="36"/>
+          <w:sz w:val="32"/>
+          <w:szCs w:val="32"/>
         </w:rPr>
         <w:t>Project progress</w:t>
       </w:r>
@@ -344,21 +253,12 @@
       <w:pPr>
         <w:pStyle w:val="ListParagraph"/>
         <w:numPr>
-          <w:ilvl w:val="1"/>
-          <w:numId w:val="3"/>
+          <w:ilvl w:val="0"/>
+          <w:numId w:val="5"/>
         </w:numPr>
       </w:pPr>
       <w:r>
-        <w:t xml:space="preserve">Started the general structure of the project such as </w:t>
-      </w:r>
-      <w:r>
-        <w:t>GitHub</w:t>
-      </w:r>
-      <w:r>
-        <w:t xml:space="preserve"> start communications et</w:t>
-      </w:r>
-      <w:r>
-        <w:t>c</w:t>
+        <w:t>Started the general structure of the project such as GitHub start communications etc</w:t>
       </w:r>
     </w:p>
     <w:p>
@@ -366,26 +266,25 @@
         <w:rPr>
           <w:b/>
           <w:bCs/>
-          <w:sz w:val="36"/>
-          <w:szCs w:val="36"/>
+          <w:sz w:val="32"/>
+          <w:szCs w:val="32"/>
         </w:rPr>
       </w:pPr>
-    </w:p>
-    <w:p>
-      <w:pPr>
+      <w:r>
         <w:rPr>
           <w:b/>
           <w:bCs/>
-          <w:sz w:val="36"/>
-          <w:szCs w:val="36"/>
+          <w:sz w:val="32"/>
+          <w:szCs w:val="32"/>
         </w:rPr>
-      </w:pPr>
+        <w:br/>
+      </w:r>
       <w:r>
         <w:rPr>
           <w:b/>
           <w:bCs/>
-          <w:sz w:val="36"/>
-          <w:szCs w:val="36"/>
+          <w:sz w:val="32"/>
+          <w:szCs w:val="32"/>
         </w:rPr>
         <w:t>Issues encountered and planned response</w:t>
       </w:r>
@@ -411,16 +310,7 @@
           <w:sz w:val="32"/>
           <w:szCs w:val="32"/>
         </w:rPr>
-        <w:t xml:space="preserve">Issues </w:t>
-      </w:r>
-      <w:r>
-        <w:rPr>
-          <w:b/>
-          <w:bCs/>
-          <w:sz w:val="32"/>
-          <w:szCs w:val="32"/>
-        </w:rPr>
-        <w:t>encountered</w:t>
+        <w:t>Issues encountered</w:t>
       </w:r>
     </w:p>
     <w:p>
@@ -483,183 +373,77 @@
           <w:szCs w:val="36"/>
         </w:rPr>
       </w:pPr>
-    </w:p>
-    <w:p/>
-    <w:p/>
-    <w:p>
-      <w:pPr>
+      <w:r>
         <w:rPr>
           <w:b/>
           <w:bCs/>
           <w:sz w:val="36"/>
           <w:szCs w:val="36"/>
         </w:rPr>
-      </w:pPr>
-    </w:p>
-    <w:p>
-      <w:pPr>
+        <w:br/>
+      </w:r>
+      <w:r>
         <w:rPr>
           <w:b/>
           <w:bCs/>
           <w:sz w:val="36"/>
           <w:szCs w:val="36"/>
         </w:rPr>
-      </w:pPr>
-      <w:r>
-        <w:rPr>
-          <w:b/>
-          <w:bCs/>
-          <w:sz w:val="36"/>
-          <w:szCs w:val="36"/>
-        </w:rPr>
-        <w:lastRenderedPageBreak/>
         <w:t>Group delegated roles:</w:t>
       </w:r>
     </w:p>
     <w:p>
-      <w:pPr>
-        <w:rPr>
-          <w:sz w:val="28"/>
-          <w:szCs w:val="28"/>
-        </w:rPr>
-      </w:pPr>
-      <w:r>
-        <w:rPr>
-          <w:sz w:val="28"/>
-          <w:szCs w:val="28"/>
-        </w:rPr>
-        <w:t>Jeremy - Proj</w:t>
-      </w:r>
-      <w:r>
-        <w:rPr>
-          <w:sz w:val="28"/>
-          <w:szCs w:val="28"/>
-        </w:rPr>
-        <w:t>ect</w:t>
-      </w:r>
-      <w:r>
-        <w:rPr>
-          <w:sz w:val="28"/>
-          <w:szCs w:val="28"/>
-        </w:rPr>
-        <w:t xml:space="preserve"> Le</w:t>
-      </w:r>
-      <w:r>
-        <w:rPr>
-          <w:sz w:val="28"/>
-          <w:szCs w:val="28"/>
-        </w:rPr>
-        <w:t>ad</w:t>
-      </w:r>
-      <w:r>
-        <w:rPr>
-          <w:sz w:val="28"/>
-          <w:szCs w:val="28"/>
-        </w:rPr>
-        <w:t>, Art/Design</w:t>
-      </w:r>
-      <w:r>
-        <w:rPr>
-          <w:sz w:val="28"/>
-          <w:szCs w:val="28"/>
-        </w:rPr>
+      <w:r>
+        <w:t xml:space="preserve">Jeremy </w:t>
+      </w:r>
+      <w:r>
+        <w:t>–</w:t>
+      </w:r>
+      <w:r>
+        <w:t xml:space="preserve"> Project Lead, Art/Design</w:t>
+      </w:r>
+      <w:r>
         <w:br/>
-      </w:r>
-      <w:r>
-        <w:rPr>
-          <w:sz w:val="28"/>
-          <w:szCs w:val="28"/>
-        </w:rPr>
-        <w:t>Cameron - Dev Lead</w:t>
-      </w:r>
-      <w:r>
-        <w:rPr>
-          <w:sz w:val="28"/>
-          <w:szCs w:val="28"/>
-        </w:rPr>
+        <w:t xml:space="preserve">Cameron </w:t>
+      </w:r>
+      <w:r>
+        <w:t>–</w:t>
+      </w:r>
+      <w:r>
+        <w:t xml:space="preserve"> Dev Lead</w:t>
+      </w:r>
+      <w:r>
         <w:br/>
-      </w:r>
-      <w:r>
-        <w:rPr>
-          <w:sz w:val="28"/>
-          <w:szCs w:val="28"/>
-        </w:rPr>
-        <w:t>Tony - Art / Design, Doc Minutes</w:t>
-      </w:r>
-      <w:r>
-        <w:rPr>
-          <w:sz w:val="28"/>
-          <w:szCs w:val="28"/>
-        </w:rPr>
+        <w:t>Haytham – Dev</w:t>
+      </w:r>
+      <w:r>
+        <w:t xml:space="preserve"> </w:t>
+      </w:r>
+      <w:r>
         <w:br/>
-      </w:r>
-      <w:r>
-        <w:rPr>
-          <w:sz w:val="28"/>
-          <w:szCs w:val="28"/>
-        </w:rPr>
-        <w:t xml:space="preserve">Haytham </w:t>
-      </w:r>
-      <w:r>
-        <w:rPr>
-          <w:sz w:val="28"/>
-          <w:szCs w:val="28"/>
-        </w:rPr>
+        <w:t xml:space="preserve">Walid </w:t>
+      </w:r>
+      <w:r>
         <w:t>–</w:t>
       </w:r>
       <w:r>
-        <w:rPr>
-          <w:sz w:val="28"/>
-          <w:szCs w:val="28"/>
-        </w:rPr>
-        <w:t xml:space="preserve"> Dev</w:t>
-      </w:r>
-      <w:r>
-        <w:rPr>
-          <w:sz w:val="28"/>
-          <w:szCs w:val="28"/>
-        </w:rPr>
+        <w:t xml:space="preserve"> Marketing</w:t>
+      </w:r>
+      <w:r>
         <w:br/>
-      </w:r>
-      <w:r>
-        <w:rPr>
-          <w:sz w:val="28"/>
-          <w:szCs w:val="28"/>
-        </w:rPr>
-        <w:t>Walid - Marketing</w:t>
-      </w:r>
-    </w:p>
-    <w:p>
-      <w:pPr>
-        <w:rPr>
-          <w:sz w:val="28"/>
-          <w:szCs w:val="28"/>
-        </w:rPr>
-      </w:pPr>
-      <w:r>
-        <w:rPr>
-          <w:sz w:val="28"/>
-          <w:szCs w:val="28"/>
-        </w:rPr>
-        <w:t xml:space="preserve">   </w:t>
-      </w:r>
-    </w:p>
-    <w:p>
-      <w:pPr>
-        <w:rPr>
-          <w:b/>
-          <w:bCs/>
-          <w:sz w:val="36"/>
-          <w:szCs w:val="36"/>
-        </w:rPr>
-      </w:pPr>
-      <w:r>
-        <w:rPr>
-          <w:b/>
-          <w:bCs/>
-          <w:sz w:val="36"/>
-          <w:szCs w:val="36"/>
-        </w:rPr>
+        <w:t xml:space="preserve">Zaham </w:t>
+      </w:r>
+      <w:r>
+        <w:t>– Marketing</w:t>
+      </w:r>
+      <w:r>
+        <w:t xml:space="preserve"> </w:t>
+      </w:r>
+      <w:r>
+        <w:br/>
+        <w:t>Antonis – Art / Design, Doc Minutes</w:t>
+      </w:r>
+      <w:r>
         <w:br/>
       </w:r>
     </w:p>
@@ -1974,6 +1758,7 @@
   <w:style w:type="character" w:default="1" w:styleId="DefaultParagraphFont">
     <w:name w:val="Default Paragraph Font"/>
     <w:uiPriority w:val="1"/>
+    <w:semiHidden/>
     <w:unhideWhenUsed/>
   </w:style>
   <w:style w:type="table" w:default="1" w:styleId="TableNormal">

</xml_diff>

<commit_message>
minutes updated for week2
</commit_message>
<xml_diff>
--- a/docs/Group Meeting Minutes.docx
+++ b/docs/Group Meeting Minutes.docx
@@ -43,13 +43,8 @@
     </w:p>
     <w:p>
       <w:r>
-        <w:t xml:space="preserve">Jeremy Ryan </w:t>
-      </w:r>
-      <w:proofErr w:type="spellStart"/>
-      <w:r>
-        <w:t>Gardside</w:t>
-      </w:r>
-      <w:proofErr w:type="spellEnd"/>
+        <w:t>Jeremy Ryan Gardside</w:t>
+      </w:r>
       <w:r>
         <w:br/>
         <w:t>Antonis Georgiou</w:t>
@@ -400,7 +395,10 @@
         <w:t>–</w:t>
       </w:r>
       <w:r>
-        <w:t xml:space="preserve"> Project Lead, Art/Design</w:t>
+        <w:t xml:space="preserve"> Project Lead</w:t>
+      </w:r>
+      <w:r>
+        <w:t xml:space="preserve"> </w:t>
       </w:r>
       <w:r>
         <w:br/>
@@ -417,7 +415,7 @@
         <w:t>Haytham – Dev</w:t>
       </w:r>
       <w:r>
-        <w:t xml:space="preserve"> </w:t>
+        <w:t>, Art/Design</w:t>
       </w:r>
       <w:r>
         <w:br/>
@@ -431,20 +429,271 @@
       </w:r>
       <w:r>
         <w:br/>
-        <w:t xml:space="preserve">Zaham </w:t>
-      </w:r>
-      <w:r>
-        <w:t>– Marketing</w:t>
-      </w:r>
-      <w:r>
-        <w:t xml:space="preserve"> </w:t>
+        <w:t xml:space="preserve">Zaham – Marketing </w:t>
       </w:r>
       <w:r>
         <w:br/>
-        <w:t>Antonis – Art / Design, Doc Minutes</w:t>
+        <w:t xml:space="preserve">Antonis – </w:t>
+      </w:r>
+      <w:r>
+        <w:t xml:space="preserve">Lead </w:t>
+      </w:r>
+      <w:r>
+        <w:t>Art/Design, Doc Minutes</w:t>
+      </w:r>
+    </w:p>
+    <w:p>
+      <w:r>
+        <w:br w:type="page"/>
+      </w:r>
+    </w:p>
+    <w:p>
+      <w:pPr>
+        <w:rPr>
+          <w:b/>
+          <w:bCs/>
+          <w:sz w:val="32"/>
+          <w:szCs w:val="32"/>
+        </w:rPr>
+      </w:pPr>
+      <w:r>
+        <w:rPr>
+          <w:b/>
+          <w:bCs/>
+          <w:sz w:val="32"/>
+          <w:szCs w:val="32"/>
+        </w:rPr>
+        <w:lastRenderedPageBreak/>
+        <w:t xml:space="preserve">Who attended the meeting on </w:t>
+      </w:r>
+      <w:r>
+        <w:rPr>
+          <w:b/>
+          <w:bCs/>
+          <w:sz w:val="32"/>
+          <w:szCs w:val="32"/>
+          <w:u w:val="single"/>
+        </w:rPr>
+        <w:t xml:space="preserve">Week </w:t>
+      </w:r>
+      <w:r>
+        <w:rPr>
+          <w:b/>
+          <w:bCs/>
+          <w:sz w:val="32"/>
+          <w:szCs w:val="32"/>
+          <w:u w:val="single"/>
+        </w:rPr>
+        <w:t>2</w:t>
+      </w:r>
+    </w:p>
+    <w:p>
+      <w:r>
+        <w:t>Jeremy Ryan Gardside</w:t>
       </w:r>
       <w:r>
         <w:br/>
+        <w:t>Antonis Georgiou</w:t>
+      </w:r>
+      <w:r>
+        <w:br/>
+        <w:t>Cameron Haynes</w:t>
+      </w:r>
+    </w:p>
+    <w:p>
+      <w:pPr>
+        <w:rPr>
+          <w:b/>
+          <w:bCs/>
+          <w:sz w:val="32"/>
+          <w:szCs w:val="32"/>
+        </w:rPr>
+      </w:pPr>
+      <w:r>
+        <w:rPr>
+          <w:sz w:val="24"/>
+          <w:szCs w:val="24"/>
+        </w:rPr>
+        <w:br/>
+      </w:r>
+      <w:r>
+        <w:rPr>
+          <w:b/>
+          <w:bCs/>
+          <w:sz w:val="32"/>
+          <w:szCs w:val="32"/>
+        </w:rPr>
+        <w:t>A breakdown of each persons achieved activity for the week</w:t>
+      </w:r>
+    </w:p>
+    <w:p>
+      <w:pPr>
+        <w:pStyle w:val="ListParagraph"/>
+        <w:numPr>
+          <w:ilvl w:val="0"/>
+          <w:numId w:val="5"/>
+        </w:numPr>
+      </w:pPr>
+      <w:r>
+        <w:t xml:space="preserve">Cameron Started </w:t>
+      </w:r>
+      <w:r>
+        <w:t xml:space="preserve">the PowerPoint </w:t>
+      </w:r>
+      <w:r>
+        <w:t>for the P</w:t>
+      </w:r>
+      <w:r>
+        <w:t>resentation</w:t>
+      </w:r>
+    </w:p>
+    <w:p>
+      <w:pPr>
+        <w:pStyle w:val="ListParagraph"/>
+        <w:numPr>
+          <w:ilvl w:val="0"/>
+          <w:numId w:val="5"/>
+        </w:numPr>
+      </w:pPr>
+      <w:r>
+        <w:t xml:space="preserve">Jeremy </w:t>
+      </w:r>
+      <w:r>
+        <w:t xml:space="preserve">and Antonis </w:t>
+      </w:r>
+      <w:r>
+        <w:t xml:space="preserve">started art </w:t>
+      </w:r>
+      <w:r>
+        <w:t>for the logo</w:t>
+      </w:r>
+    </w:p>
+    <w:p>
+      <w:pPr>
+        <w:pStyle w:val="ListParagraph"/>
+      </w:pPr>
+      <w:r>
+        <w:rPr>
+          <w:b/>
+          <w:bCs/>
+          <w:sz w:val="32"/>
+          <w:szCs w:val="32"/>
+        </w:rPr>
+        <w:br/>
+        <w:t>Project progress</w:t>
+      </w:r>
+    </w:p>
+    <w:p>
+      <w:pPr>
+        <w:pStyle w:val="ListParagraph"/>
+        <w:numPr>
+          <w:ilvl w:val="0"/>
+          <w:numId w:val="5"/>
+        </w:numPr>
+      </w:pPr>
+      <w:r>
+        <w:t>Started the presentation of our product and the design of our logo</w:t>
+      </w:r>
+    </w:p>
+    <w:p>
+      <w:pPr>
+        <w:rPr>
+          <w:sz w:val="24"/>
+          <w:szCs w:val="24"/>
+        </w:rPr>
+      </w:pPr>
+      <w:r>
+        <w:rPr>
+          <w:b/>
+          <w:bCs/>
+          <w:sz w:val="36"/>
+          <w:szCs w:val="36"/>
+        </w:rPr>
+        <w:br/>
+      </w:r>
+      <w:r>
+        <w:rPr>
+          <w:b/>
+          <w:bCs/>
+          <w:sz w:val="36"/>
+          <w:szCs w:val="36"/>
+        </w:rPr>
+        <w:t>Issues encountered and planned response</w:t>
+      </w:r>
+    </w:p>
+    <w:p>
+      <w:pPr>
+        <w:pStyle w:val="ListParagraph"/>
+        <w:numPr>
+          <w:ilvl w:val="0"/>
+          <w:numId w:val="3"/>
+        </w:numPr>
+        <w:rPr>
+          <w:b/>
+          <w:bCs/>
+          <w:sz w:val="28"/>
+          <w:szCs w:val="28"/>
+        </w:rPr>
+      </w:pPr>
+      <w:r>
+        <w:rPr>
+          <w:b/>
+          <w:bCs/>
+          <w:sz w:val="28"/>
+          <w:szCs w:val="28"/>
+        </w:rPr>
+        <w:t>Issues encountered</w:t>
+      </w:r>
+    </w:p>
+    <w:p>
+      <w:pPr>
+        <w:pStyle w:val="ListParagraph"/>
+        <w:numPr>
+          <w:ilvl w:val="1"/>
+          <w:numId w:val="3"/>
+        </w:numPr>
+      </w:pPr>
+      <w:r>
+        <w:t xml:space="preserve">Members didn’t show up </w:t>
+      </w:r>
+    </w:p>
+    <w:p>
+      <w:pPr>
+        <w:pStyle w:val="ListParagraph"/>
+        <w:numPr>
+          <w:ilvl w:val="0"/>
+          <w:numId w:val="3"/>
+        </w:numPr>
+        <w:rPr>
+          <w:b/>
+          <w:bCs/>
+          <w:sz w:val="28"/>
+          <w:szCs w:val="28"/>
+        </w:rPr>
+      </w:pPr>
+      <w:r>
+        <w:rPr>
+          <w:b/>
+          <w:bCs/>
+          <w:sz w:val="28"/>
+          <w:szCs w:val="28"/>
+        </w:rPr>
+        <w:t xml:space="preserve">Planned response </w:t>
+      </w:r>
+    </w:p>
+    <w:p>
+      <w:pPr>
+        <w:pStyle w:val="ListParagraph"/>
+        <w:numPr>
+          <w:ilvl w:val="1"/>
+          <w:numId w:val="3"/>
+        </w:numPr>
+      </w:pPr>
+      <w:r>
+        <w:t xml:space="preserve">Communicated as much as we could </w:t>
+      </w:r>
+      <w:r>
+        <w:t>with the missing members so they can be as updated as possible</w:t>
       </w:r>
     </w:p>
     <w:sectPr>
@@ -498,17 +747,8 @@
         <w:b/>
         <w:bCs/>
       </w:rPr>
-      <w:t xml:space="preserve">Jeremy Ryan </w:t>
+      <w:t>Jeremy Ryan Gardside</w:t>
     </w:r>
-    <w:proofErr w:type="spellStart"/>
-    <w:r>
-      <w:rPr>
-        <w:b/>
-        <w:bCs/>
-      </w:rPr>
-      <w:t>Gardside</w:t>
-    </w:r>
-    <w:proofErr w:type="spellEnd"/>
     <w:r>
       <w:rPr>
         <w:b/>
@@ -535,17 +775,8 @@
         <w:b/>
         <w:bCs/>
       </w:rPr>
-      <w:t xml:space="preserve">Walid </w:t>
+      <w:t>Walid Graihim</w:t>
     </w:r>
-    <w:proofErr w:type="spellStart"/>
-    <w:r>
-      <w:rPr>
-        <w:b/>
-        <w:bCs/>
-      </w:rPr>
-      <w:t>Graihim</w:t>
-    </w:r>
-    <w:proofErr w:type="spellEnd"/>
     <w:r>
       <w:rPr>
         <w:b/>
@@ -565,17 +796,8 @@
         <w:b/>
         <w:bCs/>
       </w:rPr>
-      <w:t xml:space="preserve">Haytham </w:t>
+      <w:t>Haytham Grari</w:t>
     </w:r>
-    <w:proofErr w:type="spellStart"/>
-    <w:r>
-      <w:rPr>
-        <w:b/>
-        <w:bCs/>
-      </w:rPr>
-      <w:t>Grari</w:t>
-    </w:r>
-    <w:proofErr w:type="spellEnd"/>
     <w:r>
       <w:rPr>
         <w:b/>
@@ -588,23 +810,7 @@
         <w:b/>
         <w:bCs/>
       </w:rPr>
-      <w:t xml:space="preserve">Syed </w:t>
-    </w:r>
-    <w:proofErr w:type="spellStart"/>
-    <w:r>
-      <w:rPr>
-        <w:b/>
-        <w:bCs/>
-      </w:rPr>
-      <w:t>Zatham</w:t>
-    </w:r>
-    <w:proofErr w:type="spellEnd"/>
-    <w:r>
-      <w:rPr>
-        <w:b/>
-        <w:bCs/>
-      </w:rPr>
-      <w:t xml:space="preserve"> Haider</w:t>
+      <w:t>Syed Zatham Haider</w:t>
     </w:r>
     <w:r>
       <w:rPr>
@@ -664,6 +870,88 @@
     <w:pPr>
       <w:pStyle w:val="Header"/>
       <w:rPr>
+        <w:sz w:val="28"/>
+        <w:szCs w:val="28"/>
+      </w:rPr>
+    </w:pPr>
+    <w:r>
+      <w:rPr>
+        <w:b/>
+        <w:bCs/>
+        <w:sz w:val="28"/>
+        <w:szCs w:val="28"/>
+      </w:rPr>
+      <w:t>WEEK</w:t>
+    </w:r>
+    <w:r>
+      <w:rPr>
+        <w:sz w:val="28"/>
+        <w:szCs w:val="28"/>
+      </w:rPr>
+      <w:t xml:space="preserve"> </w:t>
+    </w:r>
+    <w:sdt>
+      <w:sdtPr>
+        <w:rPr>
+          <w:sz w:val="28"/>
+          <w:szCs w:val="28"/>
+        </w:rPr>
+        <w:id w:val="-195389811"/>
+        <w:docPartObj>
+          <w:docPartGallery w:val="Page Numbers (Top of Page)"/>
+          <w:docPartUnique/>
+        </w:docPartObj>
+      </w:sdtPr>
+      <w:sdtEndPr>
+        <w:rPr>
+          <w:noProof/>
+        </w:rPr>
+      </w:sdtEndPr>
+      <w:sdtContent>
+        <w:r>
+          <w:rPr>
+            <w:sz w:val="28"/>
+            <w:szCs w:val="28"/>
+          </w:rPr>
+          <w:fldChar w:fldCharType="begin"/>
+        </w:r>
+        <w:r>
+          <w:rPr>
+            <w:sz w:val="28"/>
+            <w:szCs w:val="28"/>
+          </w:rPr>
+          <w:instrText xml:space="preserve"> PAGE   \* MERGEFORMAT </w:instrText>
+        </w:r>
+        <w:r>
+          <w:rPr>
+            <w:sz w:val="28"/>
+            <w:szCs w:val="28"/>
+          </w:rPr>
+          <w:fldChar w:fldCharType="separate"/>
+        </w:r>
+        <w:r>
+          <w:rPr>
+            <w:noProof/>
+            <w:sz w:val="28"/>
+            <w:szCs w:val="28"/>
+          </w:rPr>
+          <w:t>2</w:t>
+        </w:r>
+        <w:r>
+          <w:rPr>
+            <w:noProof/>
+            <w:sz w:val="28"/>
+            <w:szCs w:val="28"/>
+          </w:rPr>
+          <w:fldChar w:fldCharType="end"/>
+        </w:r>
+      </w:sdtContent>
+    </w:sdt>
+  </w:p>
+  <w:p>
+    <w:pPr>
+      <w:pStyle w:val="Header"/>
+      <w:rPr>
         <w:b/>
         <w:bCs/>
         <w:i/>
@@ -674,45 +962,6 @@
         <w:lang w:val="en-US"/>
       </w:rPr>
     </w:pPr>
-    <w:r>
-      <w:rPr>
-        <w:b/>
-        <w:bCs/>
-        <w:i/>
-        <w:iCs/>
-        <w:sz w:val="28"/>
-        <w:szCs w:val="28"/>
-        <w:u w:val="single"/>
-        <w:lang w:val="en-US"/>
-      </w:rPr>
-      <w:t>WEEK</w:t>
-    </w:r>
-    <w:r>
-      <w:rPr>
-        <w:b/>
-        <w:bCs/>
-        <w:i/>
-        <w:iCs/>
-        <w:sz w:val="28"/>
-        <w:szCs w:val="28"/>
-        <w:u w:val="single"/>
-        <w:lang w:val="en-US"/>
-      </w:rPr>
-      <w:t xml:space="preserve"> </w:t>
-    </w:r>
-    <w:r>
-      <w:rPr>
-        <w:b/>
-        <w:bCs/>
-        <w:i/>
-        <w:iCs/>
-        <w:sz w:val="28"/>
-        <w:szCs w:val="28"/>
-        <w:u w:val="single"/>
-        <w:lang w:val="en-US"/>
-      </w:rPr>
-      <w:t>1</w:t>
-    </w:r>
   </w:p>
 </w:hdr>
 </file>

</xml_diff>